<commit_message>
Diario de actividades updated
</commit_message>
<xml_diff>
--- a/doc/Diario de actividades etapa 2.docx
+++ b/doc/Diario de actividades etapa 2.docx
@@ -739,22 +739,7 @@
           </w:tcPr>
           <w:p>
             <w:r>
-              <w:t>2</w:t>
-            </w:r>
-            <w:r>
-              <w:t>5</w:t>
-            </w:r>
-            <w:r>
-              <w:t>/4/2020 – 10</w:t>
-            </w:r>
-            <w:r>
-              <w:t>:</w:t>
-            </w:r>
-            <w:r>
-              <w:t>0</w:t>
-            </w:r>
-            <w:r>
-              <w:t>0hs</w:t>
+              <w:t>25/4/2020 – 10:00hs</w:t>
             </w:r>
           </w:p>
         </w:tc>
@@ -776,16 +761,7 @@
           </w:tcPr>
           <w:p>
             <w:r>
-              <w:t>2</w:t>
-            </w:r>
-            <w:r>
-              <w:t>5</w:t>
-            </w:r>
-            <w:r>
-              <w:t>/4/2020 – 17:0</w:t>
-            </w:r>
-            <w:r>
-              <w:t>0hs</w:t>
+              <w:t>25/4/2020 – 17:00hs</w:t>
             </w:r>
           </w:p>
         </w:tc>
@@ -969,13 +945,7 @@
           </w:tcPr>
           <w:p>
             <w:r>
-              <w:t>5</w:t>
-            </w:r>
-            <w:r>
-              <w:t>/5</w:t>
-            </w:r>
-            <w:r>
-              <w:t>/2020 – 10:00hs</w:t>
+              <w:t>5/5/2020 – 10:00hs</w:t>
             </w:r>
           </w:p>
         </w:tc>
@@ -997,10 +967,7 @@
           </w:tcPr>
           <w:p>
             <w:r>
-              <w:t>5/5/2020 – 15</w:t>
-            </w:r>
-            <w:r>
-              <w:t>:00hs</w:t>
+              <w:t>5/5/2020 – 15:00hs</w:t>
             </w:r>
           </w:p>
         </w:tc>
@@ -1144,10 +1111,7 @@
           </w:tcPr>
           <w:p>
             <w:r>
-              <w:t>14</w:t>
-            </w:r>
-            <w:r>
-              <w:t>/5/2020 – 10:00hs</w:t>
+              <w:t>14/5/2020 – 10:00hs</w:t>
             </w:r>
           </w:p>
         </w:tc>
@@ -1169,16 +1133,7 @@
           </w:tcPr>
           <w:p>
             <w:r>
-              <w:t>14</w:t>
-            </w:r>
-            <w:r>
-              <w:t>/5</w:t>
-            </w:r>
-            <w:r>
-              <w:t>/2020 – 13</w:t>
-            </w:r>
-            <w:r>
-              <w:t>:00hs</w:t>
+              <w:t>14/5/2020 – 13:00hs</w:t>
             </w:r>
           </w:p>
         </w:tc>
@@ -1338,10 +1293,7 @@
           </w:tcPr>
           <w:p>
             <w:r>
-              <w:t>30</w:t>
-            </w:r>
-            <w:r>
-              <w:t>/5/2020 – 10:00hs</w:t>
+              <w:t>30/5/2020 – 10:00hs</w:t>
             </w:r>
           </w:p>
         </w:tc>
@@ -1363,10 +1315,7 @@
           </w:tcPr>
           <w:p>
             <w:r>
-              <w:t>30</w:t>
-            </w:r>
-            <w:r>
-              <w:t>/5</w:t>
+              <w:t>30/5</w:t>
             </w:r>
             <w:r>
               <w:t>/2020 – 12:3</w:t>
@@ -1415,17 +1364,41 @@
             <w:tcW w:w="6762" w:type="dxa"/>
           </w:tcPr>
           <w:p>
-            <w:r>
+            <w:pPr>
+              <w:rPr>
+                <w:lang w:val="en-US"/>
+              </w:rPr>
+            </w:pPr>
+            <w:r>
+              <w:rPr>
+                <w:lang w:val="en-US"/>
+              </w:rPr>
               <w:t>Stackoverflow.com</w:t>
             </w:r>
           </w:p>
           <w:p>
-            <w:r>
+            <w:pPr>
+              <w:rPr>
+                <w:lang w:val="en-US"/>
+              </w:rPr>
+            </w:pPr>
+            <w:r>
+              <w:rPr>
+                <w:lang w:val="en-US"/>
+              </w:rPr>
               <w:t>W3schools.com</w:t>
             </w:r>
           </w:p>
           <w:p>
-            <w:r>
+            <w:pPr>
+              <w:rPr>
+                <w:lang w:val="en-US"/>
+              </w:rPr>
+            </w:pPr>
+            <w:r>
+              <w:rPr>
+                <w:lang w:val="en-US"/>
+              </w:rPr>
               <w:t>Codepen.io</w:t>
             </w:r>
           </w:p>
@@ -1530,10 +1503,7 @@
           </w:tcPr>
           <w:p>
             <w:r>
-              <w:t>17/6</w:t>
-            </w:r>
-            <w:r>
-              <w:t>/2020 – 10:00hs</w:t>
+              <w:t>17/6/2020 – 10:00hs</w:t>
             </w:r>
           </w:p>
         </w:tc>
@@ -1555,10 +1525,7 @@
           </w:tcPr>
           <w:p>
             <w:r>
-              <w:t>17/6</w:t>
-            </w:r>
-            <w:r>
-              <w:t>/2020 – 13:00hs</w:t>
+              <w:t>17/6/2020 – 13:00hs</w:t>
             </w:r>
           </w:p>
         </w:tc>
@@ -1607,10 +1574,7 @@
           </w:p>
           <w:p>
             <w:r>
-              <w:t>W3</w:t>
-            </w:r>
-            <w:r>
-              <w:t>schools.com</w:t>
+              <w:t>W3schools.com</w:t>
             </w:r>
           </w:p>
         </w:tc>
@@ -1709,6 +1673,197 @@
             <w:proofErr w:type="spellEnd"/>
             <w:r>
               <w:t xml:space="preserve"> los cambios hechos desde abril.</w:t>
+            </w:r>
+          </w:p>
+        </w:tc>
+      </w:tr>
+    </w:tbl>
+    <w:p/>
+    <w:tbl>
+      <w:tblPr>
+        <w:tblStyle w:val="Tablaconcuadrcula"/>
+        <w:tblW w:w="0" w:type="auto"/>
+        <w:tblLook w:val="04A0" w:firstRow="1" w:lastRow="0" w:firstColumn="1" w:lastColumn="0" w:noHBand="0" w:noVBand="1"/>
+      </w:tblPr>
+      <w:tblGrid>
+        <w:gridCol w:w="1738"/>
+        <w:gridCol w:w="6762"/>
+      </w:tblGrid>
+      <w:tr>
+        <w:trPr>
+          <w:trHeight w:val="326"/>
+        </w:trPr>
+        <w:tc>
+          <w:tcPr>
+            <w:tcW w:w="1172" w:type="dxa"/>
+          </w:tcPr>
+          <w:p>
+            <w:r>
+              <w:t>Desde</w:t>
+            </w:r>
+          </w:p>
+        </w:tc>
+        <w:tc>
+          <w:tcPr>
+            <w:tcW w:w="6762" w:type="dxa"/>
+          </w:tcPr>
+          <w:p>
+            <w:r>
+              <w:t>24/6/2020 – 9</w:t>
+            </w:r>
+            <w:r>
+              <w:t>:00hs</w:t>
+            </w:r>
+          </w:p>
+        </w:tc>
+      </w:tr>
+      <w:tr>
+        <w:tc>
+          <w:tcPr>
+            <w:tcW w:w="1172" w:type="dxa"/>
+          </w:tcPr>
+          <w:p>
+            <w:r>
+              <w:t>Hasta</w:t>
+            </w:r>
+          </w:p>
+        </w:tc>
+        <w:tc>
+          <w:tcPr>
+            <w:tcW w:w="6762" w:type="dxa"/>
+          </w:tcPr>
+          <w:p>
+            <w:r>
+              <w:t>24/6/2020 – 13:4</w:t>
+            </w:r>
+            <w:r>
+              <w:t>0hs</w:t>
+            </w:r>
+          </w:p>
+        </w:tc>
+      </w:tr>
+      <w:tr>
+        <w:tc>
+          <w:tcPr>
+            <w:tcW w:w="1172" w:type="dxa"/>
+          </w:tcPr>
+          <w:p>
+            <w:r>
+              <w:t>Objetivos</w:t>
+            </w:r>
+          </w:p>
+        </w:tc>
+        <w:tc>
+          <w:tcPr>
+            <w:tcW w:w="6762" w:type="dxa"/>
+          </w:tcPr>
+          <w:p>
+            <w:r>
+              <w:t>Terminar la extensión</w:t>
+            </w:r>
+            <w:r>
+              <w:t xml:space="preserve"> (el </w:t>
+            </w:r>
+            <w:proofErr w:type="spellStart"/>
+            <w:r>
+              <w:t>mashup</w:t>
+            </w:r>
+            <w:proofErr w:type="spellEnd"/>
+            <w:r>
+              <w:t>)</w:t>
+            </w:r>
+          </w:p>
+        </w:tc>
+      </w:tr>
+      <w:tr>
+        <w:tc>
+          <w:tcPr>
+            <w:tcW w:w="1172" w:type="dxa"/>
+          </w:tcPr>
+          <w:p>
+            <w:r>
+              <w:t>Recursos consultados</w:t>
+            </w:r>
+          </w:p>
+        </w:tc>
+        <w:tc>
+          <w:tcPr>
+            <w:tcW w:w="6762" w:type="dxa"/>
+          </w:tcPr>
+          <w:p>
+            <w:r>
+              <w:t>Stackoverflow.com</w:t>
+            </w:r>
+          </w:p>
+          <w:p>
+            <w:r>
+              <w:t>W3schools.com</w:t>
+            </w:r>
+          </w:p>
+        </w:tc>
+      </w:tr>
+      <w:tr>
+        <w:tc>
+          <w:tcPr>
+            <w:tcW w:w="1172" w:type="dxa"/>
+          </w:tcPr>
+          <w:p>
+            <w:r>
+              <w:t>Complicaciones imprevistas</w:t>
+            </w:r>
+          </w:p>
+        </w:tc>
+        <w:tc>
+          <w:tcPr>
+            <w:tcW w:w="6762" w:type="dxa"/>
+          </w:tcPr>
+          <w:p>
+            <w:pPr>
+              <w:rPr>
+                <w:rFonts w:eastAsiaTheme="minorEastAsia"/>
+                <w:lang w:val="es-MX" w:eastAsia="ja-JP"/>
+              </w:rPr>
+            </w:pPr>
+            <w:r>
+              <w:t xml:space="preserve">Lo terminé todo bastante rápido y por casualidad se me ocurrió probar la extensión desde otra computadora y, si bien funcionaba todo lo anterior correctamente, el </w:t>
+            </w:r>
+            <w:proofErr w:type="spellStart"/>
+            <w:r>
+              <w:t>mashup</w:t>
+            </w:r>
+            <w:proofErr w:type="spellEnd"/>
+            <w:r>
+              <w:t xml:space="preserve"> me aparecía con errores. Además a veces me figuraba un peer extra desconocido.</w:t>
+            </w:r>
+          </w:p>
+        </w:tc>
+      </w:tr>
+      <w:tr>
+        <w:tc>
+          <w:tcPr>
+            <w:tcW w:w="1172" w:type="dxa"/>
+          </w:tcPr>
+          <w:p>
+            <w:r>
+              <w:t>Resultados logrados</w:t>
+            </w:r>
+          </w:p>
+        </w:tc>
+        <w:tc>
+          <w:tcPr>
+            <w:tcW w:w="6762" w:type="dxa"/>
+          </w:tcPr>
+          <w:p>
+            <w:r>
+              <w:t xml:space="preserve">Lo del peer extra desconocido no sé si fue un error de casualidad o no, pero el </w:t>
+            </w:r>
+            <w:proofErr w:type="spellStart"/>
+            <w:r>
+              <w:t>mashup</w:t>
+            </w:r>
+            <w:proofErr w:type="spellEnd"/>
+            <w:r>
+              <w:t xml:space="preserve"> lo pude hacer funcionar. Aparentemente la extensión podía dar un error si el peer respondía más rápido de lo que el propio navegador resuelve las búsquedas. Al estar en una conexión local y desde una máquina más lenta esto era muy posible, pero en la realidad no creo ocurra. De todas formas con la modificación implementada parece funcionar correctamente.</w:t>
             </w:r>
             <w:bookmarkStart w:id="0" w:name="_GoBack"/>
             <w:bookmarkEnd w:id="0"/>
@@ -2722,7 +2877,7 @@
   <a:extraClrSchemeLst/>
   <a:extLst>
     <a:ext uri="{05A4C25C-085E-4340-85A3-A5531E510DB2}">
-      <thm15:themeFamily xmlns="" xmlns:thm15="http://schemas.microsoft.com/office/thememl/2012/main" name="Office Theme" id="{62F939B6-93AF-4DB8-9C6B-D6C7DFDC589F}" vid="{4A3C46E8-61CC-4603-A589-7422A47A8E4A}"/>
+      <thm15:themeFamily xmlns:thm15="http://schemas.microsoft.com/office/thememl/2012/main" xmlns="" name="Office Theme" id="{62F939B6-93AF-4DB8-9C6B-D6C7DFDC589F}" vid="{4A3C46E8-61CC-4603-A589-7422A47A8E4A}"/>
     </a:ext>
   </a:extLst>
 </a:theme>

</xml_diff>